<commit_message>
update new eni document
</commit_message>
<xml_diff>
--- a/public/eni2.docx
+++ b/public/eni2.docx
@@ -1221,25 +1221,7 @@
         <w:szCs w:val="18"/>
         <w:lang w:val="de-DE"/>
       </w:rPr>
-      <w:t xml:space="preserve">F.d. Inhalt verantwortlich: Pfarrer Dr. </w:t>
-    </w:r>
-    <w:r>
-      <w:rPr>
-        <w:color w:val="808080" w:themeColor="background1" w:themeShade="80"/>
-        <w:sz w:val="18"/>
-        <w:szCs w:val="18"/>
-        <w:lang w:val="de-DE"/>
-      </w:rPr>
-      <w:t xml:space="preserve">Zvonko </w:t>
-    </w:r>
-    <w:r>
-      <w:rPr>
-        <w:color w:val="808080" w:themeColor="background1" w:themeShade="80"/>
-        <w:sz w:val="18"/>
-        <w:szCs w:val="18"/>
-        <w:lang w:val="de-DE"/>
-      </w:rPr>
-      <w:t>Brezovski</w:t>
+      <w:t>F.d. Inhalt verantwortlich: Pfarrer Dr. Zvonko Brezovski</w:t>
     </w:r>
     <w:r>
       <w:rPr>
@@ -1304,7 +1286,25 @@
         <w:szCs w:val="18"/>
         <w:lang w:val="de-DE"/>
       </w:rPr>
-      <w:t>Zusammenarbeit der Pfarren Emmaus am Wienerberg, Inzersdorf (St. Nikolaus) und Inzersdorf-Neustift</w:t>
+      <w:t>Miteinander</w:t>
+    </w:r>
+    <w:r>
+      <w:rPr>
+        <w:color w:val="808080" w:themeColor="background1" w:themeShade="80"/>
+        <w:sz w:val="18"/>
+        <w:szCs w:val="18"/>
+        <w:lang w:val="de-DE"/>
+      </w:rPr>
+      <w:t xml:space="preserve"> </w:t>
+    </w:r>
+    <w:r>
+      <w:rPr>
+        <w:color w:val="808080" w:themeColor="background1" w:themeShade="80"/>
+        <w:sz w:val="18"/>
+        <w:szCs w:val="18"/>
+        <w:lang w:val="de-DE"/>
+      </w:rPr>
+      <w:t>der Pfarren Emmaus am Wienerberg, Inzersdorf (St. Nikolaus) und Inzersdorf-Neustift</w:t>
     </w:r>
     <w:r>
       <w:rPr>
@@ -1427,7 +1427,16 @@
         <w:szCs w:val="18"/>
         <w:lang w:val="de-DE"/>
       </w:rPr>
-      <w:t>Zusammenarbeit der Pfarren Emmaus am Wienerberg, Inzersdorf (St. Nikolaus) und Inzersdorf-Neustift</w:t>
+      <w:t>Miteinander</w:t>
+    </w:r>
+    <w:r>
+      <w:rPr>
+        <w:color w:val="808080" w:themeColor="background1" w:themeShade="80"/>
+        <w:sz w:val="18"/>
+        <w:szCs w:val="18"/>
+        <w:lang w:val="de-DE"/>
+      </w:rPr>
+      <w:t xml:space="preserve"> der Pfarren Emmaus am Wienerberg, Inzersdorf (St. Nikolaus) und Inzersdorf-Neustift</w:t>
     </w:r>
     <w:r>
       <w:rPr>

</xml_diff>